<commit_message>
modif mcd et word
</commit_message>
<xml_diff>
--- a/Projet_CI_word.docx
+++ b/Projet_CI_word.docx
@@ -4,7 +4,7 @@
   <w:body>
     <w:tbl>
       <w:tblPr>
-        <w:tblStyle w:val="TableGrid"/>
+        <w:tblStyle w:val="Grilledutableau"/>
         <w:tblW w:w="0" w:type="auto"/>
         <w:tblLook w:val="04A0" w:firstRow="1" w:lastRow="0" w:firstColumn="1" w:lastColumn="0" w:noHBand="0" w:noVBand="1"/>
       </w:tblPr>
@@ -26,23 +26,13 @@
                 <w:lang w:val="en-US"/>
               </w:rPr>
             </w:pPr>
-            <w:proofErr w:type="gramStart"/>
             <w:r>
               <w:rPr>
                 <w:rFonts w:ascii="Helvetica" w:hAnsi="Helvetica"/>
                 <w:color w:val="24292E"/>
                 <w:lang w:val="en-US"/>
               </w:rPr>
-              <w:t>PO :</w:t>
-            </w:r>
-            <w:proofErr w:type="gramEnd"/>
-            <w:r>
-              <w:rPr>
-                <w:rFonts w:ascii="Helvetica" w:hAnsi="Helvetica"/>
-                <w:color w:val="24292E"/>
-                <w:lang w:val="en-US"/>
-              </w:rPr>
-              <w:t xml:space="preserve"> </w:t>
+              <w:t xml:space="preserve">PO : </w:t>
             </w:r>
             <w:proofErr w:type="spellStart"/>
             <w:r>
@@ -79,25 +69,7 @@
                 <w:color w:val="24292E"/>
                 <w:lang w:val="en-US"/>
               </w:rPr>
-              <w:t xml:space="preserve">Scrum </w:t>
-            </w:r>
-            <w:proofErr w:type="gramStart"/>
-            <w:r>
-              <w:rPr>
-                <w:rFonts w:ascii="Helvetica" w:hAnsi="Helvetica"/>
-                <w:color w:val="24292E"/>
-                <w:lang w:val="en-US"/>
-              </w:rPr>
-              <w:t>Master :</w:t>
-            </w:r>
-            <w:proofErr w:type="gramEnd"/>
-            <w:r>
-              <w:rPr>
-                <w:rFonts w:ascii="Helvetica" w:hAnsi="Helvetica"/>
-                <w:color w:val="24292E"/>
-                <w:lang w:val="en-US"/>
-              </w:rPr>
-              <w:t xml:space="preserve"> Marty Florian</w:t>
+              <w:t>Scrum Master : Marty Florian</w:t>
             </w:r>
           </w:p>
           <w:p>
@@ -114,23 +86,7 @@
                 <w:rFonts w:ascii="Helvetica" w:hAnsi="Helvetica"/>
                 <w:color w:val="24292E"/>
               </w:rPr>
-              <w:t xml:space="preserve">DBA : </w:t>
-            </w:r>
-            <w:proofErr w:type="spellStart"/>
-            <w:r>
-              <w:rPr>
-                <w:rFonts w:ascii="Helvetica" w:hAnsi="Helvetica"/>
-                <w:color w:val="24292E"/>
-              </w:rPr>
-              <w:t>Chepeau</w:t>
-            </w:r>
-            <w:proofErr w:type="spellEnd"/>
-            <w:r>
-              <w:rPr>
-                <w:rFonts w:ascii="Helvetica" w:hAnsi="Helvetica"/>
-                <w:color w:val="24292E"/>
-              </w:rPr>
-              <w:t xml:space="preserve"> Vianney</w:t>
+              <w:t>DBA : Chepeau Vianney</w:t>
             </w:r>
           </w:p>
           <w:p>
@@ -142,21 +98,12 @@
                 <w:color w:val="24292E"/>
               </w:rPr>
             </w:pPr>
-            <w:proofErr w:type="spellStart"/>
-            <w:r>
-              <w:rPr>
-                <w:rFonts w:ascii="Helvetica" w:hAnsi="Helvetica"/>
-                <w:color w:val="24292E"/>
-              </w:rPr>
-              <w:t>Equipe</w:t>
-            </w:r>
-            <w:proofErr w:type="spellEnd"/>
-            <w:r>
-              <w:rPr>
-                <w:rFonts w:ascii="Helvetica" w:hAnsi="Helvetica"/>
-                <w:color w:val="24292E"/>
-              </w:rPr>
-              <w:t xml:space="preserve"> de </w:t>
+            <w:r>
+              <w:rPr>
+                <w:rFonts w:ascii="Helvetica" w:hAnsi="Helvetica"/>
+                <w:color w:val="24292E"/>
+              </w:rPr>
+              <w:t xml:space="preserve">Equipe de </w:t>
             </w:r>
             <w:proofErr w:type="spellStart"/>
             <w:r>
@@ -345,8 +292,6 @@
           <w:bCs/>
         </w:rPr>
       </w:pPr>
-      <w:bookmarkStart w:id="0" w:name="_GoBack"/>
-      <w:bookmarkEnd w:id="0"/>
       <w:r>
         <w:rPr>
           <w:b/>
@@ -373,15 +318,13 @@
       </w:pPr>
       <w:r>
         <w:rPr>
-          <w:b/>
-          <w:bCs/>
           <w:noProof/>
         </w:rPr>
         <w:drawing>
-          <wp:inline distT="0" distB="0" distL="0" distR="0" wp14:anchorId="6FB1DE3E" wp14:editId="38D22068">
-            <wp:extent cx="5756910" cy="5186045"/>
+          <wp:inline distT="0" distB="0" distL="0" distR="0" wp14:anchorId="5B4B7495" wp14:editId="554372A3">
+            <wp:extent cx="5676900" cy="4881150"/>
             <wp:effectExtent l="0" t="0" r="0" b="0"/>
-            <wp:docPr id="2" name="Picture 2" descr="A screenshot of a cell phone&#10;&#10;Description automatically generated"/>
+            <wp:docPr id="4" name="Image 4"/>
             <wp:cNvGraphicFramePr>
               <a:graphicFrameLocks xmlns:a="http://schemas.openxmlformats.org/drawingml/2006/main" noChangeAspect="1"/>
             </wp:cNvGraphicFramePr>
@@ -389,8 +332,10 @@
               <a:graphicData uri="http://schemas.openxmlformats.org/drawingml/2006/picture">
                 <pic:pic xmlns:pic="http://schemas.openxmlformats.org/drawingml/2006/picture">
                   <pic:nvPicPr>
-                    <pic:cNvPr id="2" name="MCD.png"/>
-                    <pic:cNvPicPr/>
+                    <pic:cNvPr id="0" name="Picture 1"/>
+                    <pic:cNvPicPr>
+                      <a:picLocks noChangeAspect="1" noChangeArrowheads="1"/>
+                    </pic:cNvPicPr>
                   </pic:nvPicPr>
                   <pic:blipFill>
                     <a:blip r:embed="rId5">
@@ -400,18 +345,23 @@
                         </a:ext>
                       </a:extLst>
                     </a:blip>
+                    <a:srcRect/>
                     <a:stretch>
                       <a:fillRect/>
                     </a:stretch>
                   </pic:blipFill>
-                  <pic:spPr>
+                  <pic:spPr bwMode="auto">
                     <a:xfrm>
                       <a:off x="0" y="0"/>
-                      <a:ext cx="5756910" cy="5186045"/>
+                      <a:ext cx="5697205" cy="4898609"/>
                     </a:xfrm>
                     <a:prstGeom prst="rect">
                       <a:avLst/>
                     </a:prstGeom>
+                    <a:noFill/>
+                    <a:ln>
+                      <a:noFill/>
+                    </a:ln>
                   </pic:spPr>
                 </pic:pic>
               </a:graphicData>
@@ -419,6 +369,8 @@
           </wp:inline>
         </w:drawing>
       </w:r>
+      <w:bookmarkStart w:id="0" w:name="_GoBack"/>
+      <w:bookmarkEnd w:id="0"/>
     </w:p>
     <w:p>
       <w:pPr>
@@ -567,41 +519,28 @@
     </w:p>
     <w:p/>
     <w:p>
+      <w:r>
+        <w:t xml:space="preserve">Eloïse Marchand 45 ans, directrice d'une boîte d'entretien industriel de 200 employés </w:t>
+      </w:r>
+    </w:p>
+    <w:p/>
+    <w:p>
+      <w:r>
+        <w:t xml:space="preserve">Pascal </w:t>
+      </w:r>
       <w:proofErr w:type="spellStart"/>
       <w:r>
-        <w:t>Eloïse</w:t>
+        <w:t>Jeoffre</w:t>
       </w:r>
       <w:proofErr w:type="spellEnd"/>
       <w:r>
-        <w:t xml:space="preserve"> Marchand 45 ans, directrice d'une boîte d'entretien industriel de 200 employés </w:t>
-      </w:r>
-    </w:p>
-    <w:p/>
-    <w:p>
-      <w:r>
-        <w:t xml:space="preserve">Pascal </w:t>
-      </w:r>
-      <w:proofErr w:type="spellStart"/>
-      <w:r>
-        <w:t>Jeoffre</w:t>
-      </w:r>
-      <w:proofErr w:type="spellEnd"/>
-      <w:r>
-        <w:t xml:space="preserve"> 29 ans, </w:t>
-      </w:r>
-      <w:proofErr w:type="spellStart"/>
-      <w:r>
-        <w:t>auto</w:t>
+        <w:t xml:space="preserve"> 29 ans, auto</w:t>
       </w:r>
       <w:r>
         <w:t>-</w:t>
       </w:r>
       <w:r>
-        <w:t>entrepreneur</w:t>
-      </w:r>
-      <w:proofErr w:type="spellEnd"/>
-      <w:r>
-        <w:t xml:space="preserve"> garagiste de voiture de collection. </w:t>
+        <w:t xml:space="preserve">entrepreneur garagiste de voiture de collection. </w:t>
       </w:r>
     </w:p>
     <w:p/>
@@ -765,15 +704,7 @@
     <w:p/>
     <w:p>
       <w:r>
-        <w:t>Création d'une projet Java (3 Tiers) Avec un front (</w:t>
-      </w:r>
-      <w:proofErr w:type="spellStart"/>
-      <w:r>
-        <w:t>txt</w:t>
-      </w:r>
-      <w:proofErr w:type="spellEnd"/>
-      <w:r>
-        <w:t xml:space="preserve"> brute), une API (Java - Servlet), une base de données (MySQL) Des clients souhaitent acheter des pièces détachées (10 clients) Les clients ont accès à une liste de produits (10 produits) Les clients sont rattachés à des groupes Les groupes sous soumis à des contrats cadres Les contrats cadres augmentent le prix de vente et donc la marge de 5% à 25% selon le groupe Nous devons avoir la possibilité d'ajouter un contrat cadre et donc un nouveau taux Nous devons avoir la possibilité de modifier le groupe d'un client pour modifier son taux Nous devons visualiser le prix de vente </w:t>
+        <w:t xml:space="preserve">Création d'une projet Java (3 Tiers) Avec un front (txt brute), une API (Java - Servlet), une base de données (MySQL) Des clients souhaitent acheter des pièces détachées (10 clients) Les clients ont accès à une liste de produits (10 produits) Les clients sont rattachés à des groupes Les groupes sous soumis à des contrats cadres Les contrats cadres augmentent le prix de vente et donc la marge de 5% à 25% selon le groupe Nous devons avoir la possibilité d'ajouter un contrat cadre et donc un nouveau taux Nous devons avoir la possibilité de modifier le groupe d'un client pour modifier son taux Nous devons visualiser le prix de vente </w:t>
       </w:r>
       <w:r>
         <w:lastRenderedPageBreak/>
@@ -805,7 +736,7 @@
     </w:rPrDefault>
     <w:pPrDefault/>
   </w:docDefaults>
-  <w:latentStyles w:defLockedState="0" w:defUIPriority="99" w:defSemiHidden="0" w:defUnhideWhenUsed="0" w:defQFormat="0" w:count="376">
+  <w:latentStyles w:defLockedState="0" w:defUIPriority="99" w:defSemiHidden="0" w:defUnhideWhenUsed="0" w:defQFormat="0" w:count="375">
     <w:lsdException w:name="Normal" w:uiPriority="0" w:qFormat="1"/>
     <w:lsdException w:name="heading 1" w:uiPriority="9" w:qFormat="1"/>
     <w:lsdException w:name="heading 2" w:semiHidden="1" w:uiPriority="9" w:unhideWhenUsed="1" w:qFormat="1"/>
@@ -1181,19 +1112,18 @@
     <w:lsdException w:name="Smart Hyperlink" w:semiHidden="1" w:unhideWhenUsed="1"/>
     <w:lsdException w:name="Hashtag" w:semiHidden="1" w:unhideWhenUsed="1"/>
     <w:lsdException w:name="Unresolved Mention" w:semiHidden="1" w:unhideWhenUsed="1"/>
-    <w:lsdException w:name="Smart Link" w:semiHidden="1" w:unhideWhenUsed="1"/>
   </w:latentStyles>
   <w:style w:type="paragraph" w:default="1" w:styleId="Normal">
     <w:name w:val="Normal"/>
     <w:qFormat/>
   </w:style>
-  <w:style w:type="character" w:default="1" w:styleId="DefaultParagraphFont">
+  <w:style w:type="character" w:default="1" w:styleId="Policepardfaut">
     <w:name w:val="Default Paragraph Font"/>
     <w:uiPriority w:val="1"/>
     <w:semiHidden/>
     <w:unhideWhenUsed/>
   </w:style>
-  <w:style w:type="table" w:default="1" w:styleId="TableNormal">
+  <w:style w:type="table" w:default="1" w:styleId="TableauNormal">
     <w:name w:val="Normal Table"/>
     <w:uiPriority w:val="99"/>
     <w:semiHidden/>
@@ -1208,7 +1138,7 @@
       </w:tblCellMar>
     </w:tblPr>
   </w:style>
-  <w:style w:type="numbering" w:default="1" w:styleId="NoList">
+  <w:style w:type="numbering" w:default="1" w:styleId="Aucuneliste">
     <w:name w:val="No List"/>
     <w:uiPriority w:val="99"/>
     <w:semiHidden/>
@@ -1229,9 +1159,9 @@
       <w:lang w:eastAsia="en-GB"/>
     </w:rPr>
   </w:style>
-  <w:style w:type="table" w:styleId="TableGrid">
+  <w:style w:type="table" w:styleId="Grilledutableau">
     <w:name w:val="Table Grid"/>
-    <w:basedOn w:val="TableNormal"/>
+    <w:basedOn w:val="TableauNormal"/>
     <w:uiPriority w:val="39"/>
     <w:rsid w:val="00873D95"/>
     <w:tblPr>
@@ -1244,6 +1174,33 @@
         <w:insideV w:val="single" w:sz="4" w:space="0" w:color="auto"/>
       </w:tblBorders>
     </w:tblPr>
+  </w:style>
+  <w:style w:type="paragraph" w:styleId="Textedebulles">
+    <w:name w:val="Balloon Text"/>
+    <w:basedOn w:val="Normal"/>
+    <w:link w:val="TextedebullesCar"/>
+    <w:uiPriority w:val="99"/>
+    <w:semiHidden/>
+    <w:unhideWhenUsed/>
+    <w:rsid w:val="005B7F83"/>
+    <w:rPr>
+      <w:rFonts w:ascii="Segoe UI" w:hAnsi="Segoe UI" w:cs="Segoe UI"/>
+      <w:sz w:val="18"/>
+      <w:szCs w:val="18"/>
+    </w:rPr>
+  </w:style>
+  <w:style w:type="character" w:customStyle="1" w:styleId="TextedebullesCar">
+    <w:name w:val="Texte de bulles Car"/>
+    <w:basedOn w:val="Policepardfaut"/>
+    <w:link w:val="Textedebulles"/>
+    <w:uiPriority w:val="99"/>
+    <w:semiHidden/>
+    <w:rsid w:val="005B7F83"/>
+    <w:rPr>
+      <w:rFonts w:ascii="Segoe UI" w:hAnsi="Segoe UI" w:cs="Segoe UI"/>
+      <w:sz w:val="18"/>
+      <w:szCs w:val="18"/>
+    </w:rPr>
   </w:style>
 </w:styles>
 </file>

</xml_diff>